<commit_message>
add names and part1 numbers
</commit_message>
<xml_diff>
--- a/hw2/homework2_deliverables.docx
+++ b/hw2/homework2_deliverables.docx
@@ -174,18 +174,18 @@
               <w:pStyle w:val="Normal"/>
               <w:spacing w:lineRule="auto" w:line="240" w:before="0" w:after="0"/>
               <w:jc w:val="both"/>
-              <w:rPr>
-                <w:rFonts w:ascii="Times New Roman" w:hAnsi="Times New Roman" w:cs="Times New Roman"/>
-                <w:b/>
-                <w:b/>
-              </w:rPr>
-            </w:pPr>
-            <w:r>
-              <w:rPr>
-                <w:rFonts w:cs="Times New Roman" w:ascii="Times New Roman" w:hAnsi="Times New Roman"/>
-                <w:b/>
-              </w:rPr>
-            </w:r>
+              <w:rPr/>
+            </w:pPr>
+            <w:hyperlink r:id="rId3">
+              <w:r>
+                <w:rPr>
+                  <w:rStyle w:val="InternetLink"/>
+                  <w:rFonts w:cs="Times New Roman" w:ascii="Times New Roman" w:hAnsi="Times New Roman"/>
+                  <w:b/>
+                </w:rPr>
+                <w:t>mitchdz@email.arizona.edu</w:t>
+              </w:r>
+            </w:hyperlink>
           </w:p>
         </w:tc>
       </w:tr>
@@ -228,18 +228,18 @@
               <w:pStyle w:val="Normal"/>
               <w:spacing w:lineRule="auto" w:line="240" w:before="0" w:after="0"/>
               <w:jc w:val="both"/>
-              <w:rPr>
-                <w:rFonts w:ascii="Times New Roman" w:hAnsi="Times New Roman" w:cs="Times New Roman"/>
-                <w:b/>
-                <w:b/>
-              </w:rPr>
-            </w:pPr>
-            <w:r>
-              <w:rPr>
-                <w:rFonts w:cs="Times New Roman" w:ascii="Times New Roman" w:hAnsi="Times New Roman"/>
-                <w:b/>
-              </w:rPr>
-            </w:r>
+              <w:rPr/>
+            </w:pPr>
+            <w:hyperlink r:id="rId5">
+              <w:r>
+                <w:rPr>
+                  <w:rStyle w:val="InternetLink"/>
+                  <w:rFonts w:cs="Times New Roman" w:ascii="Times New Roman" w:hAnsi="Times New Roman"/>
+                  <w:b/>
+                </w:rPr>
+                <w:t>dvoytek@email.arizona.edu</w:t>
+              </w:r>
+            </w:hyperlink>
           </w:p>
         </w:tc>
       </w:tr>
@@ -293,6 +293,7 @@
                 <w:rFonts w:cs="Times New Roman" w:ascii="Times New Roman" w:hAnsi="Times New Roman"/>
                 <w:b/>
               </w:rPr>
+              <w:t xml:space="preserve">asdaghpour@email.arizona.edu </w:t>
             </w:r>
           </w:p>
         </w:tc>
@@ -443,7 +444,7 @@
     <w:tbl>
       <w:tblPr>
         <w:tblStyle w:val="TableGrid"/>
-        <w:tblW w:w="5096" w:type="dxa"/>
+        <w:tblW w:w="5400" w:type="dxa"/>
         <w:jc w:val="left"/>
         <w:tblInd w:w="0" w:type="dxa"/>
         <w:tblCellMar>
@@ -455,16 +456,16 @@
         <w:tblLook w:val="04a0" w:noVBand="1" w:noHBand="0" w:lastColumn="0" w:firstColumn="1" w:lastRow="0" w:firstRow="1"/>
       </w:tblPr>
       <w:tblGrid>
-        <w:gridCol w:w="1325"/>
-        <w:gridCol w:w="1198"/>
+        <w:gridCol w:w="1324"/>
+        <w:gridCol w:w="1199"/>
         <w:gridCol w:w="1182"/>
-        <w:gridCol w:w="1390"/>
+        <w:gridCol w:w="1695"/>
       </w:tblGrid>
       <w:tr>
         <w:trPr/>
         <w:tc>
           <w:tcPr>
-            <w:tcW w:w="1325" w:type="dxa"/>
+            <w:tcW w:w="1324" w:type="dxa"/>
             <w:tcBorders/>
             <w:shd w:fill="auto" w:val="clear"/>
           </w:tcPr>
@@ -490,7 +491,7 @@
         </w:tc>
         <w:tc>
           <w:tcPr>
-            <w:tcW w:w="1198" w:type="dxa"/>
+            <w:tcW w:w="1199" w:type="dxa"/>
             <w:tcBorders/>
             <w:shd w:fill="auto" w:val="clear"/>
           </w:tcPr>
@@ -536,7 +537,7 @@
         </w:tc>
         <w:tc>
           <w:tcPr>
-            <w:tcW w:w="1390" w:type="dxa"/>
+            <w:tcW w:w="1695" w:type="dxa"/>
             <w:tcBorders/>
             <w:shd w:fill="auto" w:val="clear"/>
           </w:tcPr>
@@ -562,7 +563,7 @@
         <w:trPr/>
         <w:tc>
           <w:tcPr>
-            <w:tcW w:w="1325" w:type="dxa"/>
+            <w:tcW w:w="1324" w:type="dxa"/>
             <w:tcBorders/>
             <w:shd w:fill="auto" w:val="clear"/>
           </w:tcPr>
@@ -587,23 +588,32 @@
         </w:tc>
         <w:tc>
           <w:tcPr>
-            <w:tcW w:w="1198" w:type="dxa"/>
-            <w:tcBorders/>
-            <w:shd w:fill="auto" w:val="clear"/>
-          </w:tcPr>
-          <w:p>
-            <w:pPr>
-              <w:pStyle w:val="Normal"/>
-              <w:spacing w:lineRule="auto" w:line="240" w:before="0" w:after="0"/>
-              <w:jc w:val="both"/>
-              <w:rPr>
-                <w:rFonts w:ascii="Times New Roman" w:hAnsi="Times New Roman" w:cs="Times New Roman"/>
-              </w:rPr>
-            </w:pPr>
-            <w:r>
-              <w:rPr>
-                <w:rFonts w:cs="Times New Roman" w:ascii="Times New Roman" w:hAnsi="Times New Roman"/>
-              </w:rPr>
+            <w:tcW w:w="1199" w:type="dxa"/>
+            <w:tcBorders/>
+            <w:shd w:fill="auto" w:val="clear"/>
+          </w:tcPr>
+          <w:p>
+            <w:pPr>
+              <w:pStyle w:val="Normal"/>
+              <w:spacing w:lineRule="auto" w:line="240" w:before="0" w:after="0"/>
+              <w:jc w:val="both"/>
+              <w:rPr>
+                <w:rFonts w:ascii="Arial" w:hAnsi="Arial" w:cs="Times New Roman"/>
+                <w:i w:val="false"/>
+                <w:caps w:val="false"/>
+                <w:smallCaps w:val="false"/>
+                <w:sz w:val="20"/>
+              </w:rPr>
+            </w:pPr>
+            <w:r>
+              <w:rPr>
+                <w:rFonts w:cs="Times New Roman" w:ascii="Arial" w:hAnsi="Arial"/>
+                <w:i w:val="false"/>
+                <w:caps w:val="false"/>
+                <w:smallCaps w:val="false"/>
+                <w:sz w:val="20"/>
+              </w:rPr>
+              <w:t>0.046707</w:t>
             </w:r>
           </w:p>
         </w:tc>
@@ -619,35 +629,55 @@
               <w:spacing w:lineRule="auto" w:line="240" w:before="0" w:after="0"/>
               <w:jc w:val="both"/>
               <w:rPr>
-                <w:rFonts w:ascii="Times New Roman" w:hAnsi="Times New Roman" w:cs="Times New Roman"/>
-              </w:rPr>
-            </w:pPr>
-            <w:r>
-              <w:rPr>
-                <w:rFonts w:cs="Times New Roman" w:ascii="Times New Roman" w:hAnsi="Times New Roman"/>
-              </w:rPr>
-            </w:r>
-          </w:p>
-        </w:tc>
-        <w:tc>
-          <w:tcPr>
-            <w:tcW w:w="1390" w:type="dxa"/>
-            <w:tcBorders/>
-            <w:shd w:fill="auto" w:val="clear"/>
-          </w:tcPr>
-          <w:p>
-            <w:pPr>
-              <w:pStyle w:val="Normal"/>
-              <w:spacing w:lineRule="auto" w:line="240" w:before="0" w:after="0"/>
-              <w:jc w:val="both"/>
-              <w:rPr>
-                <w:rFonts w:ascii="Times New Roman" w:hAnsi="Times New Roman" w:cs="Times New Roman"/>
-              </w:rPr>
-            </w:pPr>
-            <w:r>
-              <w:rPr>
-                <w:rFonts w:cs="Times New Roman" w:ascii="Times New Roman" w:hAnsi="Times New Roman"/>
-              </w:rPr>
+                <w:rFonts w:ascii="Arial" w:hAnsi="Arial" w:cs="Times New Roman"/>
+                <w:i w:val="false"/>
+                <w:caps w:val="false"/>
+                <w:smallCaps w:val="false"/>
+                <w:sz w:val="20"/>
+              </w:rPr>
+            </w:pPr>
+            <w:r>
+              <w:rPr>
+                <w:rFonts w:cs="Times New Roman" w:ascii="Arial" w:hAnsi="Arial"/>
+                <w:i w:val="false"/>
+                <w:caps w:val="false"/>
+                <w:smallCaps w:val="false"/>
+                <w:sz w:val="20"/>
+              </w:rPr>
+              <w:t>0.038901</w:t>
+            </w:r>
+          </w:p>
+        </w:tc>
+        <w:tc>
+          <w:tcPr>
+            <w:tcW w:w="1695" w:type="dxa"/>
+            <w:tcBorders/>
+            <w:shd w:fill="auto" w:val="clear"/>
+          </w:tcPr>
+          <w:p>
+            <w:pPr>
+              <w:pStyle w:val="Normal"/>
+              <w:spacing w:lineRule="auto" w:line="240" w:before="0" w:after="0"/>
+              <w:jc w:val="both"/>
+              <w:rPr>
+                <w:rFonts w:ascii="Arial" w:hAnsi="Arial" w:cs="Times New Roman"/>
+                <w:i w:val="false"/>
+                <w:caps w:val="false"/>
+                <w:smallCaps w:val="false"/>
+                <w:color w:val="7E3794"/>
+                <w:sz w:val="22"/>
+              </w:rPr>
+            </w:pPr>
+            <w:r>
+              <w:rPr>
+                <w:rFonts w:cs="Times New Roman" w:ascii="Arial" w:hAnsi="Arial"/>
+                <w:i w:val="false"/>
+                <w:caps w:val="false"/>
+                <w:smallCaps w:val="false"/>
+                <w:color w:val="7E3794"/>
+                <w:sz w:val="22"/>
+              </w:rPr>
+              <w:t>16.71269831</w:t>
             </w:r>
           </w:p>
         </w:tc>
@@ -656,7 +686,7 @@
         <w:trPr/>
         <w:tc>
           <w:tcPr>
-            <w:tcW w:w="1325" w:type="dxa"/>
+            <w:tcW w:w="1324" w:type="dxa"/>
             <w:tcBorders/>
             <w:shd w:fill="auto" w:val="clear"/>
           </w:tcPr>
@@ -679,23 +709,32 @@
         </w:tc>
         <w:tc>
           <w:tcPr>
-            <w:tcW w:w="1198" w:type="dxa"/>
-            <w:tcBorders/>
-            <w:shd w:fill="auto" w:val="clear"/>
-          </w:tcPr>
-          <w:p>
-            <w:pPr>
-              <w:pStyle w:val="Normal"/>
-              <w:spacing w:lineRule="auto" w:line="240" w:before="0" w:after="0"/>
-              <w:jc w:val="both"/>
-              <w:rPr>
-                <w:rFonts w:ascii="Times New Roman" w:hAnsi="Times New Roman" w:cs="Times New Roman"/>
-              </w:rPr>
-            </w:pPr>
-            <w:r>
-              <w:rPr>
-                <w:rFonts w:cs="Times New Roman" w:ascii="Times New Roman" w:hAnsi="Times New Roman"/>
-              </w:rPr>
+            <w:tcW w:w="1199" w:type="dxa"/>
+            <w:tcBorders/>
+            <w:shd w:fill="auto" w:val="clear"/>
+          </w:tcPr>
+          <w:p>
+            <w:pPr>
+              <w:pStyle w:val="Normal"/>
+              <w:spacing w:lineRule="auto" w:line="240" w:before="0" w:after="0"/>
+              <w:jc w:val="both"/>
+              <w:rPr>
+                <w:rFonts w:ascii="Arial" w:hAnsi="Arial" w:cs="Times New Roman"/>
+                <w:i w:val="false"/>
+                <w:caps w:val="false"/>
+                <w:smallCaps w:val="false"/>
+                <w:sz w:val="20"/>
+              </w:rPr>
+            </w:pPr>
+            <w:r>
+              <w:rPr>
+                <w:rFonts w:cs="Times New Roman" w:ascii="Arial" w:hAnsi="Arial"/>
+                <w:i w:val="false"/>
+                <w:caps w:val="false"/>
+                <w:smallCaps w:val="false"/>
+                <w:sz w:val="20"/>
+              </w:rPr>
+              <w:t>0.02523</w:t>
             </w:r>
           </w:p>
         </w:tc>
@@ -711,35 +750,55 @@
               <w:spacing w:lineRule="auto" w:line="240" w:before="0" w:after="0"/>
               <w:jc w:val="both"/>
               <w:rPr>
-                <w:rFonts w:ascii="Times New Roman" w:hAnsi="Times New Roman" w:cs="Times New Roman"/>
-              </w:rPr>
-            </w:pPr>
-            <w:r>
-              <w:rPr>
-                <w:rFonts w:cs="Times New Roman" w:ascii="Times New Roman" w:hAnsi="Times New Roman"/>
-              </w:rPr>
-            </w:r>
-          </w:p>
-        </w:tc>
-        <w:tc>
-          <w:tcPr>
-            <w:tcW w:w="1390" w:type="dxa"/>
-            <w:tcBorders/>
-            <w:shd w:fill="auto" w:val="clear"/>
-          </w:tcPr>
-          <w:p>
-            <w:pPr>
-              <w:pStyle w:val="Normal"/>
-              <w:spacing w:lineRule="auto" w:line="240" w:before="0" w:after="0"/>
-              <w:jc w:val="both"/>
-              <w:rPr>
-                <w:rFonts w:ascii="Times New Roman" w:hAnsi="Times New Roman" w:cs="Times New Roman"/>
-              </w:rPr>
-            </w:pPr>
-            <w:r>
-              <w:rPr>
-                <w:rFonts w:cs="Times New Roman" w:ascii="Times New Roman" w:hAnsi="Times New Roman"/>
-              </w:rPr>
+                <w:rFonts w:ascii="Arial" w:hAnsi="Arial" w:cs="Times New Roman"/>
+                <w:i w:val="false"/>
+                <w:caps w:val="false"/>
+                <w:smallCaps w:val="false"/>
+                <w:sz w:val="20"/>
+              </w:rPr>
+            </w:pPr>
+            <w:r>
+              <w:rPr>
+                <w:rFonts w:cs="Times New Roman" w:ascii="Arial" w:hAnsi="Arial"/>
+                <w:i w:val="false"/>
+                <w:caps w:val="false"/>
+                <w:smallCaps w:val="false"/>
+                <w:sz w:val="20"/>
+              </w:rPr>
+              <w:t>0.017376</w:t>
+            </w:r>
+          </w:p>
+        </w:tc>
+        <w:tc>
+          <w:tcPr>
+            <w:tcW w:w="1695" w:type="dxa"/>
+            <w:tcBorders/>
+            <w:shd w:fill="auto" w:val="clear"/>
+          </w:tcPr>
+          <w:p>
+            <w:pPr>
+              <w:pStyle w:val="Normal"/>
+              <w:spacing w:lineRule="auto" w:line="240" w:before="0" w:after="0"/>
+              <w:jc w:val="both"/>
+              <w:rPr>
+                <w:rFonts w:ascii="Arial" w:hAnsi="Arial" w:cs="Times New Roman"/>
+                <w:i w:val="false"/>
+                <w:caps w:val="false"/>
+                <w:smallCaps w:val="false"/>
+                <w:color w:val="7E3794"/>
+                <w:sz w:val="22"/>
+              </w:rPr>
+            </w:pPr>
+            <w:r>
+              <w:rPr>
+                <w:rFonts w:cs="Times New Roman" w:ascii="Arial" w:hAnsi="Arial"/>
+                <w:i w:val="false"/>
+                <w:caps w:val="false"/>
+                <w:smallCaps w:val="false"/>
+                <w:color w:val="7E3794"/>
+                <w:sz w:val="22"/>
+              </w:rPr>
+              <w:t>31.12960761</w:t>
             </w:r>
           </w:p>
         </w:tc>
@@ -748,7 +807,7 @@
         <w:trPr/>
         <w:tc>
           <w:tcPr>
-            <w:tcW w:w="1325" w:type="dxa"/>
+            <w:tcW w:w="1324" w:type="dxa"/>
             <w:tcBorders/>
             <w:shd w:fill="auto" w:val="clear"/>
           </w:tcPr>
@@ -771,23 +830,32 @@
         </w:tc>
         <w:tc>
           <w:tcPr>
-            <w:tcW w:w="1198" w:type="dxa"/>
-            <w:tcBorders/>
-            <w:shd w:fill="auto" w:val="clear"/>
-          </w:tcPr>
-          <w:p>
-            <w:pPr>
-              <w:pStyle w:val="Normal"/>
-              <w:spacing w:lineRule="auto" w:line="240" w:before="0" w:after="0"/>
-              <w:jc w:val="both"/>
-              <w:rPr>
-                <w:rFonts w:ascii="Times New Roman" w:hAnsi="Times New Roman" w:cs="Times New Roman"/>
-              </w:rPr>
-            </w:pPr>
-            <w:r>
-              <w:rPr>
-                <w:rFonts w:cs="Times New Roman" w:ascii="Times New Roman" w:hAnsi="Times New Roman"/>
-              </w:rPr>
+            <w:tcW w:w="1199" w:type="dxa"/>
+            <w:tcBorders/>
+            <w:shd w:fill="auto" w:val="clear"/>
+          </w:tcPr>
+          <w:p>
+            <w:pPr>
+              <w:pStyle w:val="Normal"/>
+              <w:spacing w:lineRule="auto" w:line="240" w:before="0" w:after="0"/>
+              <w:jc w:val="both"/>
+              <w:rPr>
+                <w:rFonts w:ascii="Arial" w:hAnsi="Arial" w:cs="Times New Roman"/>
+                <w:i w:val="false"/>
+                <w:caps w:val="false"/>
+                <w:smallCaps w:val="false"/>
+                <w:sz w:val="20"/>
+              </w:rPr>
+            </w:pPr>
+            <w:r>
+              <w:rPr>
+                <w:rFonts w:cs="Times New Roman" w:ascii="Arial" w:hAnsi="Arial"/>
+                <w:i w:val="false"/>
+                <w:caps w:val="false"/>
+                <w:smallCaps w:val="false"/>
+                <w:sz w:val="20"/>
+              </w:rPr>
+              <w:t>0.075495</w:t>
             </w:r>
           </w:p>
         </w:tc>
@@ -803,35 +871,55 @@
               <w:spacing w:lineRule="auto" w:line="240" w:before="0" w:after="0"/>
               <w:jc w:val="both"/>
               <w:rPr>
-                <w:rFonts w:ascii="Times New Roman" w:hAnsi="Times New Roman" w:cs="Times New Roman"/>
-              </w:rPr>
-            </w:pPr>
-            <w:r>
-              <w:rPr>
-                <w:rFonts w:cs="Times New Roman" w:ascii="Times New Roman" w:hAnsi="Times New Roman"/>
-              </w:rPr>
-            </w:r>
-          </w:p>
-        </w:tc>
-        <w:tc>
-          <w:tcPr>
-            <w:tcW w:w="1390" w:type="dxa"/>
-            <w:tcBorders/>
-            <w:shd w:fill="auto" w:val="clear"/>
-          </w:tcPr>
-          <w:p>
-            <w:pPr>
-              <w:pStyle w:val="Normal"/>
-              <w:spacing w:lineRule="auto" w:line="240" w:before="0" w:after="0"/>
-              <w:jc w:val="both"/>
-              <w:rPr>
-                <w:rFonts w:ascii="Times New Roman" w:hAnsi="Times New Roman" w:cs="Times New Roman"/>
-              </w:rPr>
-            </w:pPr>
-            <w:r>
-              <w:rPr>
-                <w:rFonts w:cs="Times New Roman" w:ascii="Times New Roman" w:hAnsi="Times New Roman"/>
-              </w:rPr>
+                <w:rFonts w:ascii="Arial" w:hAnsi="Arial" w:cs="Times New Roman"/>
+                <w:i w:val="false"/>
+                <w:caps w:val="false"/>
+                <w:smallCaps w:val="false"/>
+                <w:sz w:val="20"/>
+              </w:rPr>
+            </w:pPr>
+            <w:r>
+              <w:rPr>
+                <w:rFonts w:cs="Times New Roman" w:ascii="Arial" w:hAnsi="Arial"/>
+                <w:i w:val="false"/>
+                <w:caps w:val="false"/>
+                <w:smallCaps w:val="false"/>
+                <w:sz w:val="20"/>
+              </w:rPr>
+              <w:t>0.056024</w:t>
+            </w:r>
+          </w:p>
+        </w:tc>
+        <w:tc>
+          <w:tcPr>
+            <w:tcW w:w="1695" w:type="dxa"/>
+            <w:tcBorders/>
+            <w:shd w:fill="auto" w:val="clear"/>
+          </w:tcPr>
+          <w:p>
+            <w:pPr>
+              <w:pStyle w:val="Normal"/>
+              <w:spacing w:lineRule="auto" w:line="240" w:before="0" w:after="0"/>
+              <w:jc w:val="both"/>
+              <w:rPr>
+                <w:rFonts w:ascii="Arial" w:hAnsi="Arial" w:cs="Times New Roman"/>
+                <w:i w:val="false"/>
+                <w:caps w:val="false"/>
+                <w:smallCaps w:val="false"/>
+                <w:color w:val="7E3794"/>
+                <w:sz w:val="22"/>
+              </w:rPr>
+            </w:pPr>
+            <w:r>
+              <w:rPr>
+                <w:rFonts w:cs="Times New Roman" w:ascii="Arial" w:hAnsi="Arial"/>
+                <w:i w:val="false"/>
+                <w:caps w:val="false"/>
+                <w:smallCaps w:val="false"/>
+                <w:color w:val="7E3794"/>
+                <w:sz w:val="22"/>
+              </w:rPr>
+              <w:t>25.79111199</w:t>
             </w:r>
           </w:p>
         </w:tc>
@@ -840,7 +928,7 @@
         <w:trPr/>
         <w:tc>
           <w:tcPr>
-            <w:tcW w:w="1325" w:type="dxa"/>
+            <w:tcW w:w="1324" w:type="dxa"/>
             <w:tcBorders/>
             <w:shd w:fill="auto" w:val="clear"/>
           </w:tcPr>
@@ -863,23 +951,32 @@
         </w:tc>
         <w:tc>
           <w:tcPr>
-            <w:tcW w:w="1198" w:type="dxa"/>
-            <w:tcBorders/>
-            <w:shd w:fill="auto" w:val="clear"/>
-          </w:tcPr>
-          <w:p>
-            <w:pPr>
-              <w:pStyle w:val="Normal"/>
-              <w:spacing w:lineRule="auto" w:line="240" w:before="0" w:after="0"/>
-              <w:jc w:val="both"/>
-              <w:rPr>
-                <w:rFonts w:ascii="Times New Roman" w:hAnsi="Times New Roman" w:cs="Times New Roman"/>
-              </w:rPr>
-            </w:pPr>
-            <w:r>
-              <w:rPr>
-                <w:rFonts w:cs="Times New Roman" w:ascii="Times New Roman" w:hAnsi="Times New Roman"/>
-              </w:rPr>
+            <w:tcW w:w="1199" w:type="dxa"/>
+            <w:tcBorders/>
+            <w:shd w:fill="auto" w:val="clear"/>
+          </w:tcPr>
+          <w:p>
+            <w:pPr>
+              <w:pStyle w:val="Normal"/>
+              <w:spacing w:lineRule="auto" w:line="240" w:before="0" w:after="0"/>
+              <w:jc w:val="both"/>
+              <w:rPr>
+                <w:rFonts w:ascii="Arial" w:hAnsi="Arial" w:cs="Times New Roman"/>
+                <w:i w:val="false"/>
+                <w:caps w:val="false"/>
+                <w:smallCaps w:val="false"/>
+                <w:sz w:val="20"/>
+              </w:rPr>
+            </w:pPr>
+            <w:r>
+              <w:rPr>
+                <w:rFonts w:cs="Times New Roman" w:ascii="Arial" w:hAnsi="Arial"/>
+                <w:i w:val="false"/>
+                <w:caps w:val="false"/>
+                <w:smallCaps w:val="false"/>
+                <w:sz w:val="20"/>
+              </w:rPr>
+              <w:t>0.074577</w:t>
             </w:r>
           </w:p>
         </w:tc>
@@ -895,35 +992,55 @@
               <w:spacing w:lineRule="auto" w:line="240" w:before="0" w:after="0"/>
               <w:jc w:val="both"/>
               <w:rPr>
-                <w:rFonts w:ascii="Times New Roman" w:hAnsi="Times New Roman" w:cs="Times New Roman"/>
-              </w:rPr>
-            </w:pPr>
-            <w:r>
-              <w:rPr>
-                <w:rFonts w:cs="Times New Roman" w:ascii="Times New Roman" w:hAnsi="Times New Roman"/>
-              </w:rPr>
-            </w:r>
-          </w:p>
-        </w:tc>
-        <w:tc>
-          <w:tcPr>
-            <w:tcW w:w="1390" w:type="dxa"/>
-            <w:tcBorders/>
-            <w:shd w:fill="auto" w:val="clear"/>
-          </w:tcPr>
-          <w:p>
-            <w:pPr>
-              <w:pStyle w:val="Normal"/>
-              <w:spacing w:lineRule="auto" w:line="240" w:before="0" w:after="0"/>
-              <w:jc w:val="both"/>
-              <w:rPr>
-                <w:rFonts w:ascii="Times New Roman" w:hAnsi="Times New Roman" w:cs="Times New Roman"/>
-              </w:rPr>
-            </w:pPr>
-            <w:r>
-              <w:rPr>
-                <w:rFonts w:cs="Times New Roman" w:ascii="Times New Roman" w:hAnsi="Times New Roman"/>
-              </w:rPr>
+                <w:rFonts w:ascii="Arial" w:hAnsi="Arial" w:cs="Times New Roman"/>
+                <w:i w:val="false"/>
+                <w:caps w:val="false"/>
+                <w:smallCaps w:val="false"/>
+                <w:sz w:val="20"/>
+              </w:rPr>
+            </w:pPr>
+            <w:r>
+              <w:rPr>
+                <w:rFonts w:cs="Times New Roman" w:ascii="Arial" w:hAnsi="Arial"/>
+                <w:i w:val="false"/>
+                <w:caps w:val="false"/>
+                <w:smallCaps w:val="false"/>
+                <w:sz w:val="20"/>
+              </w:rPr>
+              <w:t>0.053203</w:t>
+            </w:r>
+          </w:p>
+        </w:tc>
+        <w:tc>
+          <w:tcPr>
+            <w:tcW w:w="1695" w:type="dxa"/>
+            <w:tcBorders/>
+            <w:shd w:fill="auto" w:val="clear"/>
+          </w:tcPr>
+          <w:p>
+            <w:pPr>
+              <w:pStyle w:val="Normal"/>
+              <w:spacing w:lineRule="auto" w:line="240" w:before="0" w:after="0"/>
+              <w:jc w:val="both"/>
+              <w:rPr>
+                <w:rFonts w:ascii="Arial" w:hAnsi="Arial" w:cs="Times New Roman"/>
+                <w:i w:val="false"/>
+                <w:caps w:val="false"/>
+                <w:smallCaps w:val="false"/>
+                <w:color w:val="7E3794"/>
+                <w:sz w:val="22"/>
+              </w:rPr>
+            </w:pPr>
+            <w:r>
+              <w:rPr>
+                <w:rFonts w:cs="Times New Roman" w:ascii="Arial" w:hAnsi="Arial"/>
+                <w:i w:val="false"/>
+                <w:caps w:val="false"/>
+                <w:smallCaps w:val="false"/>
+                <w:color w:val="7E3794"/>
+                <w:sz w:val="22"/>
+              </w:rPr>
+              <w:t>28.66031082</w:t>
             </w:r>
           </w:p>
         </w:tc>
@@ -932,7 +1049,7 @@
         <w:trPr/>
         <w:tc>
           <w:tcPr>
-            <w:tcW w:w="1325" w:type="dxa"/>
+            <w:tcW w:w="1324" w:type="dxa"/>
             <w:tcBorders/>
             <w:shd w:fill="auto" w:val="clear"/>
           </w:tcPr>
@@ -955,23 +1072,32 @@
         </w:tc>
         <w:tc>
           <w:tcPr>
-            <w:tcW w:w="1198" w:type="dxa"/>
-            <w:tcBorders/>
-            <w:shd w:fill="auto" w:val="clear"/>
-          </w:tcPr>
-          <w:p>
-            <w:pPr>
-              <w:pStyle w:val="Normal"/>
-              <w:spacing w:lineRule="auto" w:line="240" w:before="0" w:after="0"/>
-              <w:jc w:val="both"/>
-              <w:rPr>
-                <w:rFonts w:ascii="Times New Roman" w:hAnsi="Times New Roman" w:cs="Times New Roman"/>
-              </w:rPr>
-            </w:pPr>
-            <w:r>
-              <w:rPr>
-                <w:rFonts w:cs="Times New Roman" w:ascii="Times New Roman" w:hAnsi="Times New Roman"/>
-              </w:rPr>
+            <w:tcW w:w="1199" w:type="dxa"/>
+            <w:tcBorders/>
+            <w:shd w:fill="auto" w:val="clear"/>
+          </w:tcPr>
+          <w:p>
+            <w:pPr>
+              <w:pStyle w:val="Normal"/>
+              <w:spacing w:lineRule="auto" w:line="240" w:before="0" w:after="0"/>
+              <w:jc w:val="both"/>
+              <w:rPr>
+                <w:rFonts w:ascii="Arial" w:hAnsi="Arial" w:cs="Times New Roman"/>
+                <w:i w:val="false"/>
+                <w:caps w:val="false"/>
+                <w:smallCaps w:val="false"/>
+                <w:sz w:val="20"/>
+              </w:rPr>
+            </w:pPr>
+            <w:r>
+              <w:rPr>
+                <w:rFonts w:cs="Times New Roman" w:ascii="Arial" w:hAnsi="Arial"/>
+                <w:i w:val="false"/>
+                <w:caps w:val="false"/>
+                <w:smallCaps w:val="false"/>
+                <w:sz w:val="20"/>
+              </w:rPr>
+              <w:t>0.143357</w:t>
             </w:r>
           </w:p>
         </w:tc>
@@ -987,35 +1113,55 @@
               <w:spacing w:lineRule="auto" w:line="240" w:before="0" w:after="0"/>
               <w:jc w:val="both"/>
               <w:rPr>
-                <w:rFonts w:ascii="Times New Roman" w:hAnsi="Times New Roman" w:cs="Times New Roman"/>
-              </w:rPr>
-            </w:pPr>
-            <w:r>
-              <w:rPr>
-                <w:rFonts w:cs="Times New Roman" w:ascii="Times New Roman" w:hAnsi="Times New Roman"/>
-              </w:rPr>
-            </w:r>
-          </w:p>
-        </w:tc>
-        <w:tc>
-          <w:tcPr>
-            <w:tcW w:w="1390" w:type="dxa"/>
-            <w:tcBorders/>
-            <w:shd w:fill="auto" w:val="clear"/>
-          </w:tcPr>
-          <w:p>
-            <w:pPr>
-              <w:pStyle w:val="Normal"/>
-              <w:spacing w:lineRule="auto" w:line="240" w:before="0" w:after="0"/>
-              <w:jc w:val="both"/>
-              <w:rPr>
-                <w:rFonts w:ascii="Times New Roman" w:hAnsi="Times New Roman" w:cs="Times New Roman"/>
-              </w:rPr>
-            </w:pPr>
-            <w:r>
-              <w:rPr>
-                <w:rFonts w:cs="Times New Roman" w:ascii="Times New Roman" w:hAnsi="Times New Roman"/>
-              </w:rPr>
+                <w:rFonts w:ascii="Arial" w:hAnsi="Arial" w:cs="Times New Roman"/>
+                <w:i w:val="false"/>
+                <w:caps w:val="false"/>
+                <w:smallCaps w:val="false"/>
+                <w:sz w:val="20"/>
+              </w:rPr>
+            </w:pPr>
+            <w:r>
+              <w:rPr>
+                <w:rFonts w:cs="Times New Roman" w:ascii="Arial" w:hAnsi="Arial"/>
+                <w:i w:val="false"/>
+                <w:caps w:val="false"/>
+                <w:smallCaps w:val="false"/>
+                <w:sz w:val="20"/>
+              </w:rPr>
+              <w:t>0.072454</w:t>
+            </w:r>
+          </w:p>
+        </w:tc>
+        <w:tc>
+          <w:tcPr>
+            <w:tcW w:w="1695" w:type="dxa"/>
+            <w:tcBorders/>
+            <w:shd w:fill="auto" w:val="clear"/>
+          </w:tcPr>
+          <w:p>
+            <w:pPr>
+              <w:pStyle w:val="Normal"/>
+              <w:spacing w:lineRule="auto" w:line="240" w:before="0" w:after="0"/>
+              <w:jc w:val="both"/>
+              <w:rPr>
+                <w:rFonts w:ascii="Arial" w:hAnsi="Arial" w:cs="Times New Roman"/>
+                <w:i w:val="false"/>
+                <w:caps w:val="false"/>
+                <w:smallCaps w:val="false"/>
+                <w:color w:val="7E3794"/>
+                <w:sz w:val="22"/>
+              </w:rPr>
+            </w:pPr>
+            <w:r>
+              <w:rPr>
+                <w:rFonts w:cs="Times New Roman" w:ascii="Arial" w:hAnsi="Arial"/>
+                <w:i w:val="false"/>
+                <w:caps w:val="false"/>
+                <w:smallCaps w:val="false"/>
+                <w:color w:val="7E3794"/>
+                <w:sz w:val="22"/>
+              </w:rPr>
+              <w:t>49.45904281</w:t>
             </w:r>
           </w:p>
         </w:tc>
@@ -1024,7 +1170,7 @@
         <w:trPr/>
         <w:tc>
           <w:tcPr>
-            <w:tcW w:w="1325" w:type="dxa"/>
+            <w:tcW w:w="1324" w:type="dxa"/>
             <w:tcBorders/>
             <w:shd w:fill="auto" w:val="clear"/>
           </w:tcPr>
@@ -1047,7 +1193,7 @@
         </w:tc>
         <w:tc>
           <w:tcPr>
-            <w:tcW w:w="1198" w:type="dxa"/>
+            <w:tcW w:w="1199" w:type="dxa"/>
             <w:tcBorders/>
             <w:shd w:fill="auto" w:val="clear"/>
           </w:tcPr>
@@ -1091,23 +1237,32 @@
         </w:tc>
         <w:tc>
           <w:tcPr>
-            <w:tcW w:w="1390" w:type="dxa"/>
-            <w:tcBorders/>
-            <w:shd w:fill="auto" w:val="clear"/>
-          </w:tcPr>
-          <w:p>
-            <w:pPr>
-              <w:pStyle w:val="Normal"/>
-              <w:spacing w:lineRule="auto" w:line="240" w:before="0" w:after="0"/>
-              <w:jc w:val="both"/>
-              <w:rPr>
-                <w:rFonts w:ascii="Times New Roman" w:hAnsi="Times New Roman" w:cs="Times New Roman"/>
-              </w:rPr>
-            </w:pPr>
-            <w:r>
-              <w:rPr>
-                <w:rFonts w:cs="Times New Roman" w:ascii="Times New Roman" w:hAnsi="Times New Roman"/>
-              </w:rPr>
+            <w:tcW w:w="1695" w:type="dxa"/>
+            <w:tcBorders/>
+            <w:shd w:fill="auto" w:val="clear"/>
+          </w:tcPr>
+          <w:p>
+            <w:pPr>
+              <w:pStyle w:val="Normal"/>
+              <w:spacing w:lineRule="auto" w:line="240" w:before="0" w:after="0"/>
+              <w:jc w:val="both"/>
+              <w:rPr>
+                <w:rFonts w:ascii="Arial" w:hAnsi="Arial" w:cs="Times New Roman"/>
+                <w:i w:val="false"/>
+                <w:caps w:val="false"/>
+                <w:smallCaps w:val="false"/>
+                <w:sz w:val="20"/>
+              </w:rPr>
+            </w:pPr>
+            <w:r>
+              <w:rPr>
+                <w:rFonts w:cs="Times New Roman" w:ascii="Arial" w:hAnsi="Arial"/>
+                <w:i w:val="false"/>
+                <w:caps w:val="false"/>
+                <w:smallCaps w:val="false"/>
+                <w:sz w:val="20"/>
+              </w:rPr>
+              <w:t>28.56560181</w:t>
             </w:r>
           </w:p>
         </w:tc>
@@ -2130,7 +2285,6 @@
     <w:rPrDefault>
       <w:rPr>
         <w:rFonts w:ascii="Calibri" w:hAnsi="Calibri" w:eastAsia="Calibri" w:cs="" w:asciiTheme="minorHAnsi" w:cstheme="minorBidi" w:eastAsiaTheme="minorHAnsi" w:hAnsiTheme="minorHAnsi"/>
-        <w:sz w:val="22"/>
         <w:szCs w:val="22"/>
         <w:lang w:val="en-US" w:eastAsia="en-US" w:bidi="ar-SA"/>
       </w:rPr>
@@ -2567,6 +2721,14 @@
       <w:rFonts w:cs="Courier New"/>
     </w:rPr>
   </w:style>
+  <w:style w:type="character" w:styleId="InternetLink">
+    <w:name w:val="Internet Link"/>
+    <w:rPr>
+      <w:color w:val="000080"/>
+      <w:u w:val="single"/>
+      <w:lang w:val="zxx" w:eastAsia="zxx" w:bidi="zxx"/>
+    </w:rPr>
+  </w:style>
   <w:style w:type="paragraph" w:styleId="Heading">
     <w:name w:val="Heading"/>
     <w:basedOn w:val="Normal"/>

</xml_diff>